<commit_message>
thêm cơ sở dl
</commit_message>
<xml_diff>
--- a/REPORT/CSE485_N065943.docx
+++ b/REPORT/CSE485_N065943.docx
@@ -697,6 +697,14 @@
                 <w:lang w:bidi="en-US"/>
               </w:rPr>
             </w:pPr>
+            <w:r>
+              <w:rPr>
+                <w:sz w:val="22"/>
+                <w:szCs w:val="22"/>
+                <w:lang w:bidi="en-US"/>
+              </w:rPr>
+              <w:t>7.5</w:t>
+            </w:r>
           </w:p>
         </w:tc>
         <w:tc>
@@ -738,7 +746,33 @@
                 <w:szCs w:val="22"/>
                 <w:lang w:bidi="en-US"/>
               </w:rPr>
-              <w:t>&lt;&gt;</w:t>
+              <w:t>&lt;</w:t>
+            </w:r>
+            <w:r>
+              <w:rPr>
+                <w:sz w:val="22"/>
+                <w:szCs w:val="22"/>
+                <w:lang w:bidi="en-US"/>
+              </w:rPr>
+              <w:t>165106</w:t>
+            </w:r>
+            <w:r>
+              <w:rPr>
+                <w:sz w:val="22"/>
+                <w:szCs w:val="22"/>
+                <w:lang w:bidi="en-US"/>
+              </w:rPr>
+              <w:t>0755</w:t>
+            </w:r>
+            <w:bookmarkStart w:id="0" w:name="_GoBack"/>
+            <w:bookmarkEnd w:id="0"/>
+            <w:r>
+              <w:rPr>
+                <w:sz w:val="22"/>
+                <w:szCs w:val="22"/>
+                <w:lang w:bidi="en-US"/>
+              </w:rPr>
+              <w:t>&gt;</w:t>
             </w:r>
           </w:p>
         </w:tc>
@@ -881,6 +915,14 @@
                 <w:lang w:bidi="en-US"/>
               </w:rPr>
             </w:pPr>
+            <w:r>
+              <w:rPr>
+                <w:sz w:val="22"/>
+                <w:szCs w:val="22"/>
+                <w:lang w:bidi="en-US"/>
+              </w:rPr>
+              <w:t>7.5</w:t>
+            </w:r>
           </w:p>
         </w:tc>
         <w:tc>
@@ -2174,102 +2216,6 @@
       <w:tr>
         <w:tc>
           <w:tcPr>
-            <w:tcW w:w="3539" w:type="dxa"/>
-          </w:tcPr>
-          <w:p>
-            <w:pPr>
-              <w:widowControl w:val="0"/>
-              <w:spacing w:beforeLines="60" w:before="144" w:afterLines="60" w:after="144" w:line="240" w:lineRule="auto"/>
-              <w:ind w:firstLine="0"/>
-              <w:rPr>
-                <w:rFonts w:ascii="Tahoma" w:eastAsia="MS Mincho" w:hAnsi="Tahoma" w:cs="Tahoma"/>
-                <w:sz w:val="20"/>
-                <w:szCs w:val="20"/>
-                <w:lang w:val="vi-VN" w:bidi="en-US"/>
-              </w:rPr>
-            </w:pPr>
-            <w:bookmarkStart w:id="0" w:name="_GoBack"/>
-          </w:p>
-        </w:tc>
-        <w:tc>
-          <w:tcPr>
-            <w:tcW w:w="680" w:type="dxa"/>
-          </w:tcPr>
-          <w:p>
-            <w:pPr>
-              <w:widowControl w:val="0"/>
-              <w:spacing w:beforeLines="60" w:before="144" w:afterLines="60" w:after="144" w:line="276" w:lineRule="auto"/>
-              <w:ind w:firstLine="0"/>
-              <w:jc w:val="center"/>
-              <w:rPr>
-                <w:rFonts w:ascii="Calibri" w:eastAsia="MS Mincho" w:hAnsi="Calibri"/>
-                <w:sz w:val="22"/>
-                <w:szCs w:val="22"/>
-                <w:lang w:val="vi-VN" w:bidi="en-US"/>
-              </w:rPr>
-            </w:pPr>
-          </w:p>
-        </w:tc>
-        <w:tc>
-          <w:tcPr>
-            <w:tcW w:w="920" w:type="dxa"/>
-          </w:tcPr>
-          <w:p>
-            <w:pPr>
-              <w:widowControl w:val="0"/>
-              <w:spacing w:beforeLines="60" w:before="144" w:afterLines="60" w:after="144" w:line="276" w:lineRule="auto"/>
-              <w:ind w:firstLine="0"/>
-              <w:jc w:val="center"/>
-              <w:rPr>
-                <w:rFonts w:ascii="Calibri" w:eastAsia="MS Mincho" w:hAnsi="Calibri"/>
-                <w:sz w:val="22"/>
-                <w:szCs w:val="22"/>
-                <w:lang w:val="vi-VN" w:bidi="en-US"/>
-              </w:rPr>
-            </w:pPr>
-          </w:p>
-        </w:tc>
-        <w:tc>
-          <w:tcPr>
-            <w:tcW w:w="802" w:type="dxa"/>
-          </w:tcPr>
-          <w:p>
-            <w:pPr>
-              <w:widowControl w:val="0"/>
-              <w:spacing w:beforeLines="60" w:before="144" w:afterLines="60" w:after="144" w:line="240" w:lineRule="auto"/>
-              <w:ind w:firstLine="0"/>
-              <w:rPr>
-                <w:rFonts w:ascii="Tahoma" w:eastAsia="MS Mincho" w:hAnsi="Tahoma" w:cs="Tahoma"/>
-                <w:sz w:val="20"/>
-                <w:szCs w:val="20"/>
-                <w:lang w:val="vi-VN" w:bidi="en-US"/>
-              </w:rPr>
-            </w:pPr>
-          </w:p>
-        </w:tc>
-        <w:tc>
-          <w:tcPr>
-            <w:tcW w:w="3253" w:type="dxa"/>
-          </w:tcPr>
-          <w:p>
-            <w:pPr>
-              <w:widowControl w:val="0"/>
-              <w:spacing w:beforeLines="60" w:before="144" w:afterLines="60" w:after="144" w:line="240" w:lineRule="auto"/>
-              <w:ind w:firstLine="0"/>
-              <w:rPr>
-                <w:rFonts w:ascii="Tahoma" w:eastAsia="MS Mincho" w:hAnsi="Tahoma" w:cs="Tahoma"/>
-                <w:sz w:val="20"/>
-                <w:szCs w:val="20"/>
-                <w:lang w:val="vi-VN" w:bidi="en-US"/>
-              </w:rPr>
-            </w:pPr>
-          </w:p>
-        </w:tc>
-      </w:tr>
-      <w:bookmarkEnd w:id="0"/>
-      <w:tr>
-        <w:tc>
-          <w:tcPr>
             <w:tcW w:w="9194" w:type="dxa"/>
             <w:gridSpan w:val="5"/>
             <w:tcBorders>
@@ -2284,6 +2230,21 @@
               <w:ind w:firstLine="0"/>
               <w:rPr>
                 <w:rFonts w:ascii="Tahoma" w:eastAsia="MS Mincho" w:hAnsi="Tahoma" w:cs="Tahoma"/>
+                <w:b/>
+                <w:color w:val="3366FF"/>
+                <w:sz w:val="20"/>
+                <w:szCs w:val="20"/>
+                <w:lang w:val="vi-VN" w:bidi="en-US"/>
+              </w:rPr>
+            </w:pPr>
+          </w:p>
+          <w:p>
+            <w:pPr>
+              <w:widowControl w:val="0"/>
+              <w:spacing w:beforeLines="60" w:before="144" w:afterLines="60" w:after="144" w:line="240" w:lineRule="auto"/>
+              <w:ind w:firstLine="0"/>
+              <w:rPr>
+                <w:rFonts w:ascii="Tahoma" w:eastAsia="MS Mincho" w:hAnsi="Tahoma" w:cs="Tahoma"/>
                 <w:sz w:val="20"/>
                 <w:szCs w:val="20"/>
                 <w:lang w:val="vi-VN" w:bidi="en-US"/>
@@ -2342,6 +2303,7 @@
                 <w:szCs w:val="20"/>
                 <w:lang w:val="vi-VN" w:bidi="en-US"/>
               </w:rPr>
+              <w:lastRenderedPageBreak/>
               <w:t>Nội dung trang chủ</w:t>
             </w:r>
           </w:p>
@@ -2940,248 +2902,6 @@
                 <w:rFonts w:ascii="Tahoma" w:eastAsia="MS Mincho" w:hAnsi="Tahoma" w:cs="Tahoma"/>
                 <w:sz w:val="20"/>
                 <w:szCs w:val="20"/>
-                <w:lang w:bidi="en-US"/>
-              </w:rPr>
-            </w:pPr>
-            <w:r>
-              <w:rPr>
-                <w:rFonts w:ascii="Tahoma" w:eastAsia="MS Mincho" w:hAnsi="Tahoma" w:cs="Tahoma"/>
-                <w:sz w:val="20"/>
-                <w:szCs w:val="20"/>
-                <w:lang w:val="vi-VN" w:bidi="en-US"/>
-              </w:rPr>
-              <w:t>T</w:t>
-            </w:r>
-            <w:r>
-              <w:rPr>
-                <w:rFonts w:ascii="Tahoma" w:eastAsia="MS Mincho" w:hAnsi="Tahoma" w:cs="Tahoma"/>
-                <w:sz w:val="20"/>
-                <w:szCs w:val="20"/>
-                <w:lang w:bidi="en-US"/>
-              </w:rPr>
-              <w:t>hêm bình luận bằng AJAX</w:t>
-            </w:r>
-          </w:p>
-        </w:tc>
-        <w:tc>
-          <w:tcPr>
-            <w:tcW w:w="680" w:type="dxa"/>
-          </w:tcPr>
-          <w:p>
-            <w:pPr>
-              <w:widowControl w:val="0"/>
-              <w:spacing w:beforeLines="60" w:before="144" w:afterLines="60" w:after="144" w:line="276" w:lineRule="auto"/>
-              <w:ind w:firstLine="0"/>
-              <w:jc w:val="center"/>
-              <w:rPr>
-                <w:rFonts w:ascii="Calibri" w:eastAsia="MS Mincho" w:hAnsi="Calibri"/>
-                <w:sz w:val="22"/>
-                <w:szCs w:val="22"/>
-                <w:lang w:val="vi-VN" w:bidi="en-US"/>
-              </w:rPr>
-            </w:pPr>
-            <w:r>
-              <w:rPr>
-                <w:rFonts w:ascii="Calibri" w:eastAsia="MS Mincho" w:hAnsi="Calibri"/>
-                <w:sz w:val="22"/>
-                <w:szCs w:val="22"/>
-                <w:lang w:val="vi-VN" w:bidi="en-US"/>
-              </w:rPr>
-              <w:t>-0,25</w:t>
-            </w:r>
-          </w:p>
-        </w:tc>
-        <w:tc>
-          <w:tcPr>
-            <w:tcW w:w="920" w:type="dxa"/>
-          </w:tcPr>
-          <w:p>
-            <w:pPr>
-              <w:widowControl w:val="0"/>
-              <w:spacing w:beforeLines="60" w:before="144" w:afterLines="60" w:after="144" w:line="276" w:lineRule="auto"/>
-              <w:ind w:firstLine="0"/>
-              <w:jc w:val="center"/>
-              <w:rPr>
-                <w:rFonts w:ascii="Calibri" w:eastAsia="MS Mincho" w:hAnsi="Calibri"/>
-                <w:sz w:val="22"/>
-                <w:szCs w:val="22"/>
-                <w:lang w:bidi="en-US"/>
-              </w:rPr>
-            </w:pPr>
-          </w:p>
-        </w:tc>
-        <w:tc>
-          <w:tcPr>
-            <w:tcW w:w="802" w:type="dxa"/>
-          </w:tcPr>
-          <w:p>
-            <w:pPr>
-              <w:widowControl w:val="0"/>
-              <w:spacing w:beforeLines="60" w:before="144" w:afterLines="60" w:after="144" w:line="240" w:lineRule="auto"/>
-              <w:ind w:firstLine="0"/>
-              <w:rPr>
-                <w:rFonts w:ascii="Tahoma" w:eastAsia="MS Mincho" w:hAnsi="Tahoma" w:cs="Tahoma"/>
-                <w:sz w:val="20"/>
-                <w:szCs w:val="20"/>
-                <w:lang w:bidi="en-US"/>
-              </w:rPr>
-            </w:pPr>
-          </w:p>
-        </w:tc>
-        <w:tc>
-          <w:tcPr>
-            <w:tcW w:w="3253" w:type="dxa"/>
-          </w:tcPr>
-          <w:p>
-            <w:pPr>
-              <w:widowControl w:val="0"/>
-              <w:spacing w:beforeLines="60" w:before="144" w:afterLines="60" w:after="144" w:line="240" w:lineRule="auto"/>
-              <w:ind w:firstLine="0"/>
-              <w:rPr>
-                <w:rFonts w:ascii="Tahoma" w:eastAsia="MS Mincho" w:hAnsi="Tahoma" w:cs="Tahoma"/>
-                <w:sz w:val="20"/>
-                <w:szCs w:val="20"/>
-                <w:lang w:val="vi-VN" w:bidi="en-US"/>
-              </w:rPr>
-            </w:pPr>
-            <w:r>
-              <w:rPr>
-                <w:rFonts w:ascii="Tahoma" w:eastAsia="MS Mincho" w:hAnsi="Tahoma" w:cs="Tahoma"/>
-                <w:sz w:val="20"/>
-                <w:szCs w:val="20"/>
-                <w:lang w:val="vi-VN" w:bidi="en-US"/>
-              </w:rPr>
-              <w:t>Người dùng chưa đăng nhập thì phải nhập tên, người dùng đã đăng nhập thì dùng chính tên của người dùng.</w:t>
-            </w:r>
-          </w:p>
-        </w:tc>
-      </w:tr>
-      <w:tr>
-        <w:tc>
-          <w:tcPr>
-            <w:tcW w:w="3539" w:type="dxa"/>
-          </w:tcPr>
-          <w:p>
-            <w:pPr>
-              <w:widowControl w:val="0"/>
-              <w:spacing w:beforeLines="60" w:before="144" w:afterLines="60" w:after="144" w:line="240" w:lineRule="auto"/>
-              <w:ind w:firstLine="0"/>
-              <w:rPr>
-                <w:rFonts w:ascii="Tahoma" w:eastAsia="MS Mincho" w:hAnsi="Tahoma" w:cs="Tahoma"/>
-                <w:sz w:val="20"/>
-                <w:szCs w:val="20"/>
-                <w:lang w:val="vi-VN" w:bidi="en-US"/>
-              </w:rPr>
-            </w:pPr>
-            <w:r>
-              <w:rPr>
-                <w:rFonts w:ascii="Tahoma" w:eastAsia="MS Mincho" w:hAnsi="Tahoma" w:cs="Tahoma"/>
-                <w:sz w:val="20"/>
-                <w:szCs w:val="20"/>
-                <w:lang w:val="vi-VN" w:bidi="en-US"/>
-              </w:rPr>
-              <w:t>Phân trang bình luận bằng AJAX</w:t>
-            </w:r>
-          </w:p>
-        </w:tc>
-        <w:tc>
-          <w:tcPr>
-            <w:tcW w:w="680" w:type="dxa"/>
-          </w:tcPr>
-          <w:p>
-            <w:pPr>
-              <w:widowControl w:val="0"/>
-              <w:spacing w:beforeLines="60" w:before="144" w:afterLines="60" w:after="144" w:line="276" w:lineRule="auto"/>
-              <w:ind w:firstLine="0"/>
-              <w:jc w:val="center"/>
-              <w:rPr>
-                <w:rFonts w:ascii="Calibri" w:eastAsia="MS Mincho" w:hAnsi="Calibri"/>
-                <w:sz w:val="22"/>
-                <w:szCs w:val="22"/>
-                <w:lang w:val="vi-VN" w:bidi="en-US"/>
-              </w:rPr>
-            </w:pPr>
-            <w:r>
-              <w:rPr>
-                <w:rFonts w:ascii="Calibri" w:eastAsia="MS Mincho" w:hAnsi="Calibri"/>
-                <w:sz w:val="22"/>
-                <w:szCs w:val="22"/>
-                <w:lang w:val="vi-VN" w:bidi="en-US"/>
-              </w:rPr>
-              <w:t>-0,25</w:t>
-            </w:r>
-          </w:p>
-        </w:tc>
-        <w:tc>
-          <w:tcPr>
-            <w:tcW w:w="920" w:type="dxa"/>
-          </w:tcPr>
-          <w:p>
-            <w:pPr>
-              <w:widowControl w:val="0"/>
-              <w:spacing w:beforeLines="60" w:before="144" w:afterLines="60" w:after="144" w:line="276" w:lineRule="auto"/>
-              <w:ind w:firstLine="0"/>
-              <w:jc w:val="center"/>
-              <w:rPr>
-                <w:rFonts w:ascii="Calibri" w:eastAsia="MS Mincho" w:hAnsi="Calibri"/>
-                <w:sz w:val="22"/>
-                <w:szCs w:val="22"/>
-                <w:lang w:bidi="en-US"/>
-              </w:rPr>
-            </w:pPr>
-          </w:p>
-        </w:tc>
-        <w:tc>
-          <w:tcPr>
-            <w:tcW w:w="802" w:type="dxa"/>
-          </w:tcPr>
-          <w:p>
-            <w:pPr>
-              <w:widowControl w:val="0"/>
-              <w:spacing w:beforeLines="60" w:before="144" w:afterLines="60" w:after="144" w:line="240" w:lineRule="auto"/>
-              <w:ind w:firstLine="0"/>
-              <w:rPr>
-                <w:rFonts w:ascii="Tahoma" w:eastAsia="MS Mincho" w:hAnsi="Tahoma" w:cs="Tahoma"/>
-                <w:sz w:val="20"/>
-                <w:szCs w:val="20"/>
-                <w:lang w:bidi="en-US"/>
-              </w:rPr>
-            </w:pPr>
-          </w:p>
-        </w:tc>
-        <w:tc>
-          <w:tcPr>
-            <w:tcW w:w="3253" w:type="dxa"/>
-          </w:tcPr>
-          <w:p>
-            <w:pPr>
-              <w:widowControl w:val="0"/>
-              <w:spacing w:beforeLines="60" w:before="144" w:afterLines="60" w:after="144" w:line="240" w:lineRule="auto"/>
-              <w:ind w:firstLine="0"/>
-              <w:rPr>
-                <w:rFonts w:ascii="Tahoma" w:eastAsia="MS Mincho" w:hAnsi="Tahoma" w:cs="Tahoma"/>
-                <w:sz w:val="20"/>
-                <w:szCs w:val="20"/>
-                <w:lang w:val="vi-VN" w:bidi="en-US"/>
-              </w:rPr>
-            </w:pPr>
-          </w:p>
-        </w:tc>
-      </w:tr>
-      <w:tr>
-        <w:tc>
-          <w:tcPr>
-            <w:tcW w:w="3539" w:type="dxa"/>
-          </w:tcPr>
-          <w:p>
-            <w:pPr>
-              <w:widowControl w:val="0"/>
-              <w:spacing w:beforeLines="60" w:before="144" w:afterLines="60" w:after="144" w:line="240" w:lineRule="auto"/>
-              <w:ind w:firstLine="0"/>
-              <w:rPr>
-                <w:rFonts w:ascii="Tahoma" w:eastAsia="MS Mincho" w:hAnsi="Tahoma" w:cs="Tahoma"/>
-                <w:sz w:val="20"/>
-                <w:szCs w:val="20"/>
                 <w:lang w:val="en-GB" w:bidi="en-US"/>
               </w:rPr>
             </w:pPr>
@@ -4322,7 +4042,6 @@
                 <w:szCs w:val="20"/>
                 <w:lang w:val="fr-FR" w:bidi="en-US"/>
               </w:rPr>
-              <w:lastRenderedPageBreak/>
               <w:t>Cập nhật thông tin cá nhân của tài khoản</w:t>
             </w:r>
           </w:p>
@@ -4651,7 +4370,17 @@
                 <w:szCs w:val="20"/>
                 <w:lang w:val="vi-VN" w:bidi="en-US"/>
               </w:rPr>
-              <w:t>. Khi thanh toán mới bắt buộc đăng nhập.</w:t>
+              <w:t xml:space="preserve">. Khi thanh toán mới bắt buộc đăng </w:t>
+            </w:r>
+            <w:r>
+              <w:rPr>
+                <w:rFonts w:ascii="Tahoma" w:eastAsia="MS Mincho" w:hAnsi="Tahoma" w:cs="Tahoma"/>
+                <w:sz w:val="20"/>
+                <w:szCs w:val="20"/>
+                <w:lang w:val="vi-VN" w:bidi="en-US"/>
+              </w:rPr>
+              <w:lastRenderedPageBreak/>
+              <w:t>nhập.</w:t>
             </w:r>
           </w:p>
         </w:tc>
@@ -4680,6 +4409,7 @@
                 <w:szCs w:val="20"/>
                 <w:lang w:val="vi-VN" w:bidi="en-US"/>
               </w:rPr>
+              <w:lastRenderedPageBreak/>
               <w:t>Điền các thông tin về giao hàng</w:t>
             </w:r>
           </w:p>
@@ -6082,18 +5812,31 @@
                 <w:rFonts w:ascii="Tahoma" w:eastAsia="MS Mincho" w:hAnsi="Tahoma" w:cs="Tahoma"/>
                 <w:sz w:val="20"/>
                 <w:szCs w:val="20"/>
-                <w:lang w:val="vi-VN" w:bidi="en-US"/>
-              </w:rPr>
-            </w:pPr>
-            <w:r>
-              <w:rPr>
-                <w:rFonts w:ascii="Tahoma" w:eastAsia="MS Mincho" w:hAnsi="Tahoma" w:cs="Tahoma"/>
-                <w:sz w:val="20"/>
-                <w:szCs w:val="20"/>
                 <w:lang w:val="vi-VN" w:eastAsia="ja-JP" w:bidi="en-US"/>
               </w:rPr>
+            </w:pPr>
+            <w:r>
+              <w:rPr>
+                <w:rFonts w:ascii="Tahoma" w:eastAsia="MS Mincho" w:hAnsi="Tahoma" w:cs="Tahoma"/>
+                <w:sz w:val="20"/>
+                <w:szCs w:val="20"/>
+                <w:lang w:val="vi-VN" w:eastAsia="ja-JP" w:bidi="en-US"/>
+              </w:rPr>
               <w:t>Liệt kê các chức năng nâng cao khác mà nhóm làm được ở đây</w:t>
             </w:r>
+          </w:p>
+          <w:p>
+            <w:pPr>
+              <w:widowControl w:val="0"/>
+              <w:spacing w:beforeLines="60" w:before="144" w:afterLines="60" w:after="144" w:line="240" w:lineRule="auto"/>
+              <w:ind w:firstLine="0"/>
+              <w:rPr>
+                <w:rFonts w:ascii="Tahoma" w:eastAsia="MS Mincho" w:hAnsi="Tahoma" w:cs="Tahoma"/>
+                <w:sz w:val="20"/>
+                <w:szCs w:val="20"/>
+                <w:lang w:val="vi-VN" w:bidi="en-US"/>
+              </w:rPr>
+            </w:pPr>
           </w:p>
         </w:tc>
         <w:tc>

</xml_diff>